<commit_message>
change first and second roww
</commit_message>
<xml_diff>
--- a/SQL1.docx
+++ b/SQL1.docx
@@ -11,56 +11,8 @@
           <w:szCs w:val="20"/>
         </w:rPr>
       </w:pPr>
-      <w:r>
-        <w:rPr>
-          <w:sz w:val="20"/>
-          <w:szCs w:val="20"/>
-        </w:rPr>
-        <w:t>world</w:t>
-      </w:r>
       <w:bookmarkStart w:id="0" w:name="_GoBack"/>
       <w:bookmarkEnd w:id="0"/>
-    </w:p>
-    <w:p>
-      <w:pPr>
-        <w:contextualSpacing/>
-        <w:rPr>
-          <w:sz w:val="20"/>
-          <w:szCs w:val="20"/>
-        </w:rPr>
-      </w:pPr>
-      <w:r>
-        <w:rPr>
-          <w:sz w:val="20"/>
-          <w:szCs w:val="20"/>
-        </w:rPr>
-        <w:t xml:space="preserve">Hello </w:t>
-      </w:r>
-    </w:p>
-    <w:p>
-      <w:pPr>
-        <w:contextualSpacing/>
-        <w:rPr>
-          <w:sz w:val="20"/>
-          <w:szCs w:val="20"/>
-        </w:rPr>
-      </w:pPr>
-      <w:r>
-        <w:rPr>
-          <w:sz w:val="20"/>
-          <w:szCs w:val="20"/>
-        </w:rPr>
-        <w:t>Edit again</w:t>
-      </w:r>
-    </w:p>
-    <w:p>
-      <w:pPr>
-        <w:contextualSpacing/>
-        <w:rPr>
-          <w:sz w:val="20"/>
-          <w:szCs w:val="20"/>
-        </w:rPr>
-      </w:pPr>
       <w:r>
         <w:rPr>
           <w:sz w:val="20"/>
@@ -952,7 +904,6 @@
           <w:sz w:val="20"/>
           <w:szCs w:val="20"/>
         </w:rPr>
-        <w:lastRenderedPageBreak/>
         <w:t xml:space="preserve">Desired table </w:t>
       </w:r>
     </w:p>
@@ -1029,6 +980,7 @@
                 <w:sz w:val="20"/>
                 <w:szCs w:val="20"/>
               </w:rPr>
+              <w:lastRenderedPageBreak/>
               <w:t>1</w:t>
             </w:r>
           </w:p>
@@ -2098,6 +2050,7 @@
           <w:sz w:val="20"/>
           <w:szCs w:val="20"/>
         </w:rPr>
+        <w:lastRenderedPageBreak/>
         <w:t>desired</w:t>
       </w:r>
       <w:r>
@@ -2799,6 +2752,7 @@
           <w:sz w:val="20"/>
           <w:szCs w:val="20"/>
         </w:rPr>
+        <w:lastRenderedPageBreak/>
         <w:drawing>
           <wp:inline distT="0" distB="0" distL="0" distR="0" wp14:anchorId="00B4F887" wp14:editId="28BBFAA7">
             <wp:extent cx="2311400" cy="1545533"/>
@@ -3363,6 +3317,7 @@
           <w:sz w:val="20"/>
           <w:szCs w:val="20"/>
         </w:rPr>
+        <w:lastRenderedPageBreak/>
         <w:t xml:space="preserve">Look the brand, if shrik might be where clause, or join, </w:t>
       </w:r>
     </w:p>
@@ -25630,7 +25585,7 @@
 </file>
 
 <file path=customXml/itemProps1.xml><?xml version="1.0" encoding="utf-8"?>
-<ds:datastoreItem xmlns:ds="http://schemas.openxmlformats.org/officeDocument/2006/customXml" ds:itemID="{B6743E96-715D-7F4B-854F-3EB41F57D1F6}">
+<ds:datastoreItem xmlns:ds="http://schemas.openxmlformats.org/officeDocument/2006/customXml" ds:itemID="{CEA33797-74E1-D849-8618-E41DCB4855DE}">
   <ds:schemaRefs>
     <ds:schemaRef ds:uri="http://schemas.openxmlformats.org/officeDocument/2006/bibliography"/>
   </ds:schemaRefs>

</xml_diff>